<commit_message>
10-07 Adicao do documento com as estruturas dos diretorios
Documento com a descricao das estrturas das pastas do trabalho.
</commit_message>
<xml_diff>
--- a/Documentacao/Lista_Ferramentas.docx
+++ b/Documentacao/Lista_Ferramentas.docx
@@ -7,11 +7,13 @@
         <w:pStyle w:val="Ttulo1"/>
         <w:jc w:val="center"/>
         <w:rPr>
+          <w:b/>
           <w:color w:val="auto"/>
         </w:rPr>
       </w:pPr>
       <w:r>
         <w:rPr>
+          <w:b/>
           <w:color w:val="auto"/>
         </w:rPr>
         <w:t>Ferramentas que serão utilizadas no Projeto Interdisciplinar</w:t>
@@ -374,10 +376,10 @@
             <w:r>
               <w:t>12</w:t>
             </w:r>
-            <w:bookmarkStart w:id="0" w:name="_GoBack"/>
-            <w:bookmarkEnd w:id="0"/>
-          </w:p>
-        </w:tc>
+          </w:p>
+        </w:tc>
+        <w:bookmarkStart w:id="0" w:name="_GoBack"/>
+        <w:bookmarkEnd w:id="0"/>
       </w:tr>
     </w:tbl>
     <w:p/>

</xml_diff>